<commit_message>
further comments and review on 20-25
</commit_message>
<xml_diff>
--- a/Exercise 22.docx
+++ b/Exercise 22.docx
@@ -13,8 +13,89 @@
       <w:r>
         <w:t>Double and single quotes create literal strings, can use either</w:t>
       </w:r>
+    </w:p>
+    <w:p>
+      <w:pPr>
+        <w:pStyle w:val="ListParagraph"/>
+        <w:numPr>
+          <w:ilvl w:val="0"/>
+          <w:numId w:val="1"/>
+        </w:numPr>
+      </w:pPr>
+      <w:r>
+        <w:t>Parentheses used for containing stuff? Help with OOP</w:t>
+      </w:r>
+    </w:p>
+    <w:p>
+      <w:pPr>
+        <w:pStyle w:val="ListParagraph"/>
+        <w:numPr>
+          <w:ilvl w:val="0"/>
+          <w:numId w:val="1"/>
+        </w:numPr>
+      </w:pPr>
+      <w:r>
+        <w:t>Print is same as everywhere print(“string”)</w:t>
+      </w:r>
+    </w:p>
+    <w:p>
+      <w:pPr>
+        <w:pStyle w:val="ListParagraph"/>
+        <w:numPr>
+          <w:ilvl w:val="1"/>
+          <w:numId w:val="1"/>
+        </w:numPr>
+      </w:pPr>
+      <w:r>
+        <w:t>Print(</w:t>
+      </w:r>
+      <w:proofErr w:type="spellStart"/>
+      <w:proofErr w:type="gramStart"/>
+      <w:r>
+        <w:t>f”string</w:t>
+      </w:r>
+      <w:proofErr w:type="spellEnd"/>
+      <w:proofErr w:type="gramEnd"/>
+      <w:r>
+        <w:t>”) to format { } inside print</w:t>
+      </w:r>
+    </w:p>
+    <w:p>
+      <w:pPr>
+        <w:pStyle w:val="ListParagraph"/>
+        <w:numPr>
+          <w:ilvl w:val="0"/>
+          <w:numId w:val="1"/>
+        </w:numPr>
+      </w:pPr>
+      <w:r>
+        <w:t>= assigns values to variables</w:t>
+      </w:r>
+    </w:p>
+    <w:p>
+      <w:pPr>
+        <w:pStyle w:val="ListParagraph"/>
+        <w:numPr>
+          <w:ilvl w:val="0"/>
+          <w:numId w:val="1"/>
+        </w:numPr>
+      </w:pPr>
+      <w:r>
+        <w:t>Different types of numbers have different mathematical precision. Float</w:t>
+      </w:r>
+      <w:r>
+        <w:t>,</w:t>
+      </w:r>
       <w:bookmarkStart w:id="0" w:name="_GoBack"/>
       <w:bookmarkEnd w:id="0"/>
+      <w:r>
+        <w:t xml:space="preserve"> integer </w:t>
+      </w:r>
+      <w:proofErr w:type="spellStart"/>
+      <w:r>
+        <w:t>etc</w:t>
+      </w:r>
+      <w:proofErr w:type="spellEnd"/>
     </w:p>
     <w:p>
       <w:pPr>
@@ -24,8 +105,13 @@
           <w:numId w:val="1"/>
         </w:numPr>
       </w:pPr>
-      <w:r>
-        <w:t>Parentheses used for containing stuff? Help with OOP</w:t>
+      <w:proofErr w:type="gramStart"/>
+      <w:r>
+        <w:t>{ }</w:t>
+      </w:r>
+      <w:proofErr w:type="gramEnd"/>
+      <w:r>
+        <w:t xml:space="preserve"> curly braces used to reference variables</w:t>
       </w:r>
     </w:p>
     <w:p>
@@ -37,7 +123,36 @@
         </w:numPr>
       </w:pPr>
       <w:r>
-        <w:t>Print is same as everywhere print(“string”)</w:t>
+        <w:t>Boolean true/false operators</w:t>
+      </w:r>
+    </w:p>
+    <w:p>
+      <w:pPr>
+        <w:pStyle w:val="ListParagraph"/>
+        <w:numPr>
+          <w:ilvl w:val="0"/>
+          <w:numId w:val="1"/>
+        </w:numPr>
+      </w:pPr>
+      <w:proofErr w:type="spellStart"/>
+      <w:r>
+        <w:t>Variable.function</w:t>
+      </w:r>
+      <w:proofErr w:type="spellEnd"/>
+      <w:r>
+        <w:t>() to apply arguments to variables/functions</w:t>
+      </w:r>
+    </w:p>
+    <w:p>
+      <w:pPr>
+        <w:pStyle w:val="ListParagraph"/>
+        <w:numPr>
+          <w:ilvl w:val="0"/>
+          <w:numId w:val="1"/>
+        </w:numPr>
+      </w:pPr>
+      <w:r>
+        <w:t>Line escapes?</w:t>
       </w:r>
     </w:p>
     <w:p>
@@ -49,193 +164,104 @@
         </w:numPr>
       </w:pPr>
       <w:r>
-        <w:t>Print(</w:t>
+        <w:t>\t tab</w:t>
+      </w:r>
+    </w:p>
+    <w:p>
+      <w:pPr>
+        <w:pStyle w:val="ListParagraph"/>
+        <w:numPr>
+          <w:ilvl w:val="1"/>
+          <w:numId w:val="1"/>
+        </w:numPr>
+      </w:pPr>
+      <w:r>
+        <w:t>\n new line</w:t>
+      </w:r>
+    </w:p>
+    <w:p>
+      <w:pPr>
+        <w:pStyle w:val="ListParagraph"/>
+        <w:numPr>
+          <w:ilvl w:val="1"/>
+          <w:numId w:val="1"/>
+        </w:numPr>
+      </w:pPr>
+      <w:r>
+        <w:t>\\ backslash</w:t>
+      </w:r>
+    </w:p>
+    <w:p>
+      <w:pPr>
+        <w:pStyle w:val="ListParagraph"/>
+        <w:numPr>
+          <w:ilvl w:val="0"/>
+          <w:numId w:val="1"/>
+        </w:numPr>
+      </w:pPr>
+      <w:proofErr w:type="gramStart"/>
+      <w:r>
+        <w:t>Input</w:t>
+      </w:r>
+      <w:r>
+        <w:t>(</w:t>
+      </w:r>
+      <w:proofErr w:type="gramEnd"/>
+      <w:r>
+        <w:t>)</w:t>
+      </w:r>
+      <w:r>
+        <w:t xml:space="preserve"> accepts user input</w:t>
+      </w:r>
+    </w:p>
+    <w:p>
+      <w:pPr>
+        <w:pStyle w:val="ListParagraph"/>
+        <w:numPr>
+          <w:ilvl w:val="1"/>
+          <w:numId w:val="1"/>
+        </w:numPr>
+      </w:pPr>
+      <w:r>
+        <w:t>Can wrap it like float(input)) to control data type</w:t>
+      </w:r>
+    </w:p>
+    <w:p>
+      <w:pPr>
+        <w:pStyle w:val="ListParagraph"/>
+        <w:numPr>
+          <w:ilvl w:val="0"/>
+          <w:numId w:val="1"/>
+        </w:numPr>
+      </w:pPr>
+      <w:r>
+        <w:t xml:space="preserve">From sys import </w:t>
       </w:r>
       <w:proofErr w:type="spellStart"/>
-      <w:proofErr w:type="gramStart"/>
-      <w:r>
-        <w:t>f”string</w:t>
+      <w:r>
+        <w:t>argv</w:t>
       </w:r>
       <w:proofErr w:type="spellEnd"/>
-      <w:proofErr w:type="gramEnd"/>
-      <w:r>
-        <w:t>”) to format { } inside print</w:t>
-      </w:r>
-    </w:p>
-    <w:p>
-      <w:pPr>
-        <w:pStyle w:val="ListParagraph"/>
-        <w:numPr>
-          <w:ilvl w:val="0"/>
-          <w:numId w:val="1"/>
-        </w:numPr>
-      </w:pPr>
-      <w:r>
-        <w:t>= assigns values to variables</w:t>
-      </w:r>
-    </w:p>
-    <w:p>
-      <w:pPr>
-        <w:pStyle w:val="ListParagraph"/>
-        <w:numPr>
-          <w:ilvl w:val="0"/>
-          <w:numId w:val="1"/>
-        </w:numPr>
-      </w:pPr>
-      <w:r>
-        <w:t xml:space="preserve">Different types of numbers have different mathematical precision. Float integer </w:t>
+    </w:p>
+    <w:p>
+      <w:pPr>
+        <w:pStyle w:val="ListParagraph"/>
+        <w:numPr>
+          <w:ilvl w:val="1"/>
+          <w:numId w:val="1"/>
+        </w:numPr>
+      </w:pPr>
+      <w:r>
+        <w:t xml:space="preserve">Need to know what values you’re passing to </w:t>
       </w:r>
       <w:proofErr w:type="spellStart"/>
       <w:r>
-        <w:t>etc</w:t>
+        <w:t>argv</w:t>
       </w:r>
       <w:proofErr w:type="spellEnd"/>
-    </w:p>
-    <w:p>
-      <w:pPr>
-        <w:pStyle w:val="ListParagraph"/>
-        <w:numPr>
-          <w:ilvl w:val="0"/>
-          <w:numId w:val="1"/>
-        </w:numPr>
-      </w:pPr>
-      <w:proofErr w:type="gramStart"/>
-      <w:r>
-        <w:t>{ }</w:t>
-      </w:r>
-      <w:proofErr w:type="gramEnd"/>
-      <w:r>
-        <w:t xml:space="preserve"> curly braces used to reference variables</w:t>
-      </w:r>
-    </w:p>
-    <w:p>
-      <w:pPr>
-        <w:pStyle w:val="ListParagraph"/>
-        <w:numPr>
-          <w:ilvl w:val="0"/>
-          <w:numId w:val="1"/>
-        </w:numPr>
-      </w:pPr>
-      <w:r>
-        <w:t>Boolean true/false operators</w:t>
-      </w:r>
-    </w:p>
-    <w:p>
-      <w:pPr>
-        <w:pStyle w:val="ListParagraph"/>
-        <w:numPr>
-          <w:ilvl w:val="0"/>
-          <w:numId w:val="1"/>
-        </w:numPr>
-      </w:pPr>
-      <w:proofErr w:type="spellStart"/>
-      <w:r>
-        <w:t>Variable.function</w:t>
-      </w:r>
-      <w:proofErr w:type="spellEnd"/>
-      <w:r>
-        <w:t>() to apply arguments to variables/functions</w:t>
-      </w:r>
-    </w:p>
-    <w:p>
-      <w:pPr>
-        <w:pStyle w:val="ListParagraph"/>
-        <w:numPr>
-          <w:ilvl w:val="0"/>
-          <w:numId w:val="1"/>
-        </w:numPr>
-      </w:pPr>
-      <w:r>
-        <w:t>Line escapes?</w:t>
-      </w:r>
-    </w:p>
-    <w:p>
-      <w:pPr>
-        <w:pStyle w:val="ListParagraph"/>
-        <w:numPr>
-          <w:ilvl w:val="1"/>
-          <w:numId w:val="1"/>
-        </w:numPr>
-      </w:pPr>
-      <w:r>
-        <w:t>\t tab</w:t>
-      </w:r>
-    </w:p>
-    <w:p>
-      <w:pPr>
-        <w:pStyle w:val="ListParagraph"/>
-        <w:numPr>
-          <w:ilvl w:val="1"/>
-          <w:numId w:val="1"/>
-        </w:numPr>
-      </w:pPr>
-      <w:r>
-        <w:t>\n new line</w:t>
-      </w:r>
-    </w:p>
-    <w:p>
-      <w:pPr>
-        <w:pStyle w:val="ListParagraph"/>
-        <w:numPr>
-          <w:ilvl w:val="1"/>
-          <w:numId w:val="1"/>
-        </w:numPr>
-      </w:pPr>
-      <w:r>
-        <w:t>\\ backslash</w:t>
-      </w:r>
-    </w:p>
-    <w:p>
-      <w:pPr>
-        <w:pStyle w:val="ListParagraph"/>
-        <w:numPr>
-          <w:ilvl w:val="0"/>
-          <w:numId w:val="1"/>
-        </w:numPr>
-      </w:pPr>
-      <w:proofErr w:type="gramStart"/>
-      <w:r>
-        <w:t>Input</w:t>
-      </w:r>
-      <w:r>
-        <w:t>(</w:t>
-      </w:r>
-      <w:proofErr w:type="gramEnd"/>
-      <w:r>
-        <w:t>)</w:t>
-      </w:r>
-      <w:r>
-        <w:t xml:space="preserve"> accepts user input</w:t>
-      </w:r>
-    </w:p>
-    <w:p>
-      <w:pPr>
-        <w:pStyle w:val="ListParagraph"/>
-        <w:numPr>
-          <w:ilvl w:val="1"/>
-          <w:numId w:val="1"/>
-        </w:numPr>
-      </w:pPr>
-      <w:r>
-        <w:t>Can wrap it like float(input)) to control data type</w:t>
-      </w:r>
-    </w:p>
-    <w:p>
-      <w:pPr>
-        <w:pStyle w:val="ListParagraph"/>
-        <w:numPr>
-          <w:ilvl w:val="0"/>
-          <w:numId w:val="1"/>
-        </w:numPr>
-      </w:pPr>
-      <w:r>
-        <w:t xml:space="preserve">From sys import </w:t>
-      </w:r>
-      <w:proofErr w:type="spellStart"/>
-      <w:r>
-        <w:t>argv</w:t>
-      </w:r>
-      <w:proofErr w:type="spellEnd"/>
+      <w:r>
+        <w:t xml:space="preserve"> ahead of time it seems</w:t>
+      </w:r>
     </w:p>
     <w:p>
       <w:pPr>

</xml_diff>